<commit_message>
Checkpoint commit as of 2020-11-11-10-52-32.
</commit_message>
<xml_diff>
--- a/base/report09_template.docx
+++ b/base/report09_template.docx
@@ -1,6 +1,6 @@
 
 <file path=word/document.xml><?xml version="1.0" encoding="utf-8"?>
-<w:document xmlns:wpc="http://schemas.microsoft.com/office/word/2010/wordprocessingCanvas" xmlns:cx="http://schemas.microsoft.com/office/drawing/2014/chartex" xmlns:cx1="http://schemas.microsoft.com/office/drawing/2015/9/8/chartex" xmlns:cx2="http://schemas.microsoft.com/office/drawing/2015/10/21/chartex" xmlns:cx3="http://schemas.microsoft.com/office/drawing/2016/5/9/chartex" xmlns:cx4="http://schemas.microsoft.com/office/drawing/2016/5/10/chartex" xmlns:cx5="http://schemas.microsoft.com/office/drawing/2016/5/11/chartex" xmlns:cx6="http://schemas.microsoft.com/office/drawing/2016/5/12/chartex" xmlns:cx7="http://schemas.microsoft.com/office/drawing/2016/5/13/chartex" xmlns:cx8="http://schemas.microsoft.com/office/drawing/2016/5/14/chartex" xmlns:mc="http://schemas.openxmlformats.org/markup-compatibility/2006" xmlns:aink="http://schemas.microsoft.com/office/drawing/2016/ink" xmlns:am3d="http://schemas.microsoft.com/office/drawing/2017/model3d" xmlns:o="urn:schemas-microsoft-com:office:office" xmlns:r="http://schemas.openxmlformats.org/officeDocument/2006/relationships" xmlns:m="http://schemas.openxmlformats.org/officeDocument/2006/math" xmlns:v="urn:schemas-microsoft-com:vml" xmlns:wp14="http://schemas.microsoft.com/office/word/2010/wordprocessingDrawing" xmlns:wp="http://schemas.openxmlformats.org/drawingml/2006/wordprocessingDrawing" xmlns:w10="urn:schemas-microsoft-com:office:word" xmlns:w="http://schemas.openxmlformats.org/wordprocessingml/2006/main" xmlns:w14="http://schemas.microsoft.com/office/word/2010/wordml" xmlns:w15="http://schemas.microsoft.com/office/word/2012/wordml" xmlns:w16cid="http://schemas.microsoft.com/office/word/2016/wordml/cid" xmlns:w16se="http://schemas.microsoft.com/office/word/2015/wordml/symex" xmlns:wpg="http://schemas.microsoft.com/office/word/2010/wordprocessingGroup" xmlns:wpi="http://schemas.microsoft.com/office/word/2010/wordprocessingInk" xmlns:wne="http://schemas.microsoft.com/office/word/2006/wordml" xmlns:wps="http://schemas.microsoft.com/office/word/2010/wordprocessingShape" mc:Ignorable="w14 w15 w16se w16cid wp14">
+<w:document xmlns:wpc="http://schemas.microsoft.com/office/word/2010/wordprocessingCanvas" xmlns:mc="http://schemas.openxmlformats.org/markup-compatibility/2006" xmlns:o="urn:schemas-microsoft-com:office:office" xmlns:r="http://schemas.openxmlformats.org/officeDocument/2006/relationships" xmlns:m="http://schemas.openxmlformats.org/officeDocument/2006/math" xmlns:v="urn:schemas-microsoft-com:vml" xmlns:wp14="http://schemas.microsoft.com/office/word/2010/wordprocessingDrawing" xmlns:wp="http://schemas.openxmlformats.org/drawingml/2006/wordprocessingDrawing" xmlns:w10="urn:schemas-microsoft-com:office:word" xmlns:w="http://schemas.openxmlformats.org/wordprocessingml/2006/main" xmlns:w14="http://schemas.microsoft.com/office/word/2010/wordml" xmlns:w15="http://schemas.microsoft.com/office/word/2012/wordml" xmlns:wpg="http://schemas.microsoft.com/office/word/2010/wordprocessingGroup" xmlns:wpi="http://schemas.microsoft.com/office/word/2010/wordprocessingInk" xmlns:wne="http://schemas.microsoft.com/office/word/2006/wordml" xmlns:wps="http://schemas.microsoft.com/office/word/2010/wordprocessingShape" mc:Ignorable="w14 w15 wp14">
   <w:body>
     <w:p>
       <w:pPr>
@@ -574,31 +574,15 @@
         <w:rPr>
           <w:rFonts w:ascii="Akzidenz-Grotesk Std Regular" w:hAnsi="Akzidenz-Grotesk Std Regular"/>
         </w:rPr>
-        <w:t>$</w:t>
+        <w:t>$findings$</w:t>
       </w:r>
-      <w:proofErr w:type="spellStart"/>
-      <w:r>
-        <w:rPr>
-          <w:rFonts w:ascii="Akzidenz-Grotesk Std Regular" w:hAnsi="Akzidenz-Grotesk Std Regular"/>
-        </w:rPr>
-        <w:t>findings</w:t>
-      </w:r>
-      <w:proofErr w:type="spellEnd"/>
-      <w:r>
-        <w:rPr>
-          <w:rFonts w:ascii="Akzidenz-Grotesk Std Regular" w:hAnsi="Akzidenz-Grotesk Std Regular"/>
-        </w:rPr>
-        <w:t>$</w:t>
-      </w:r>
-    </w:p>
-    <w:p>
-      <w:pPr>
-        <w:rPr>
-          <w:b/>
-        </w:rPr>
-      </w:pPr>
-      <w:bookmarkStart w:id="3" w:name="_GoBack"/>
-      <w:bookmarkEnd w:id="3"/>
+    </w:p>
+    <w:p>
+      <w:pPr>
+        <w:rPr>
+          <w:b/>
+        </w:rPr>
+      </w:pPr>
     </w:p>
     <w:p>
       <w:pPr>
@@ -642,50 +626,22 @@
           <w:b/>
         </w:rPr>
         <w:lastRenderedPageBreak/>
-        <w:t xml:space="preserve">Next </w:t>
+        <w:t>Next finding:</w:t>
       </w:r>
-      <w:proofErr w:type="spellStart"/>
+    </w:p>
+    <w:p>
+      <w:pPr>
+        <w:pStyle w:val="Flie-Light"/>
+        <w:rPr>
+          <w:rFonts w:ascii="Akzidenz-Grotesk Std Regular" w:hAnsi="Akzidenz-Grotesk Std Regular"/>
+        </w:rPr>
+      </w:pPr>
       <w:r>
         <w:rPr>
-          <w:b/>
-        </w:rPr>
-        <w:t>finding</w:t>
+          <w:rFonts w:ascii="Akzidenz-Grotesk Std Regular" w:hAnsi="Akzidenz-Grotesk Std Regular"/>
+        </w:rPr>
+        <w:t>$findings$</w:t>
       </w:r>
-      <w:proofErr w:type="spellEnd"/>
-      <w:r>
-        <w:rPr>
-          <w:b/>
-        </w:rPr>
-        <w:t>:</w:t>
-      </w:r>
-    </w:p>
-    <w:p>
-      <w:pPr>
-        <w:pStyle w:val="Flie-Light"/>
-        <w:rPr>
-          <w:rFonts w:ascii="Akzidenz-Grotesk Std Regular" w:hAnsi="Akzidenz-Grotesk Std Regular"/>
-        </w:rPr>
-      </w:pPr>
-      <w:r>
-        <w:rPr>
-          <w:rFonts w:ascii="Akzidenz-Grotesk Std Regular" w:hAnsi="Akzidenz-Grotesk Std Regular"/>
-        </w:rPr>
-        <w:t>$</w:t>
-      </w:r>
-      <w:proofErr w:type="spellStart"/>
-      <w:r>
-        <w:rPr>
-          <w:rFonts w:ascii="Akzidenz-Grotesk Std Regular" w:hAnsi="Akzidenz-Grotesk Std Regular"/>
-        </w:rPr>
-        <w:t>findings</w:t>
-      </w:r>
-      <w:proofErr w:type="spellEnd"/>
-      <w:r>
-        <w:rPr>
-          <w:rFonts w:ascii="Akzidenz-Grotesk Std Regular" w:hAnsi="Akzidenz-Grotesk Std Regular"/>
-        </w:rPr>
-        <w:t>$</w:t>
-      </w:r>
     </w:p>
     <w:p>
       <w:pPr>
@@ -695,8 +651,12 @@
       </w:pPr>
     </w:p>
     <w:sectPr>
-      <w:footerReference w:type="default" r:id="rId10"/>
-      <w:footerReference w:type="first" r:id="rId11"/>
+      <w:headerReference w:type="even" r:id="rId10"/>
+      <w:headerReference w:type="default" r:id="rId11"/>
+      <w:footerReference w:type="even" r:id="rId12"/>
+      <w:footerReference w:type="default" r:id="rId13"/>
+      <w:headerReference w:type="first" r:id="rId14"/>
+      <w:footerReference w:type="first" r:id="rId15"/>
       <w:pgSz w:w="11906" w:h="16838"/>
       <w:pgMar w:top="1440" w:right="1080" w:bottom="1440" w:left="1080" w:header="709" w:footer="709" w:gutter="0"/>
       <w:cols w:space="708"/>
@@ -708,7 +668,7 @@
 </file>
 
 <file path=word/endnotes.xml><?xml version="1.0" encoding="utf-8"?>
-<w:endnotes xmlns:wpc="http://schemas.microsoft.com/office/word/2010/wordprocessingCanvas" xmlns:cx="http://schemas.microsoft.com/office/drawing/2014/chartex" xmlns:cx1="http://schemas.microsoft.com/office/drawing/2015/9/8/chartex" xmlns:cx2="http://schemas.microsoft.com/office/drawing/2015/10/21/chartex" xmlns:cx3="http://schemas.microsoft.com/office/drawing/2016/5/9/chartex" xmlns:cx4="http://schemas.microsoft.com/office/drawing/2016/5/10/chartex" xmlns:cx5="http://schemas.microsoft.com/office/drawing/2016/5/11/chartex" xmlns:cx6="http://schemas.microsoft.com/office/drawing/2016/5/12/chartex" xmlns:cx7="http://schemas.microsoft.com/office/drawing/2016/5/13/chartex" xmlns:cx8="http://schemas.microsoft.com/office/drawing/2016/5/14/chartex" xmlns:mc="http://schemas.openxmlformats.org/markup-compatibility/2006" xmlns:aink="http://schemas.microsoft.com/office/drawing/2016/ink" xmlns:am3d="http://schemas.microsoft.com/office/drawing/2017/model3d" xmlns:o="urn:schemas-microsoft-com:office:office" xmlns:r="http://schemas.openxmlformats.org/officeDocument/2006/relationships" xmlns:m="http://schemas.openxmlformats.org/officeDocument/2006/math" xmlns:v="urn:schemas-microsoft-com:vml" xmlns:wp14="http://schemas.microsoft.com/office/word/2010/wordprocessingDrawing" xmlns:wp="http://schemas.openxmlformats.org/drawingml/2006/wordprocessingDrawing" xmlns:w10="urn:schemas-microsoft-com:office:word" xmlns:w="http://schemas.openxmlformats.org/wordprocessingml/2006/main" xmlns:w14="http://schemas.microsoft.com/office/word/2010/wordml" xmlns:w15="http://schemas.microsoft.com/office/word/2012/wordml" xmlns:w16cid="http://schemas.microsoft.com/office/word/2016/wordml/cid" xmlns:w16se="http://schemas.microsoft.com/office/word/2015/wordml/symex" xmlns:wpg="http://schemas.microsoft.com/office/word/2010/wordprocessingGroup" xmlns:wpi="http://schemas.microsoft.com/office/word/2010/wordprocessingInk" xmlns:wne="http://schemas.microsoft.com/office/word/2006/wordml" xmlns:wps="http://schemas.microsoft.com/office/word/2010/wordprocessingShape" mc:Ignorable="w14 w15 w16se w16cid wp14">
+<w:endnotes xmlns:wpc="http://schemas.microsoft.com/office/word/2010/wordprocessingCanvas" xmlns:mc="http://schemas.openxmlformats.org/markup-compatibility/2006" xmlns:o="urn:schemas-microsoft-com:office:office" xmlns:r="http://schemas.openxmlformats.org/officeDocument/2006/relationships" xmlns:m="http://schemas.openxmlformats.org/officeDocument/2006/math" xmlns:v="urn:schemas-microsoft-com:vml" xmlns:wp14="http://schemas.microsoft.com/office/word/2010/wordprocessingDrawing" xmlns:wp="http://schemas.openxmlformats.org/drawingml/2006/wordprocessingDrawing" xmlns:w10="urn:schemas-microsoft-com:office:word" xmlns:w="http://schemas.openxmlformats.org/wordprocessingml/2006/main" xmlns:w14="http://schemas.microsoft.com/office/word/2010/wordml" xmlns:w15="http://schemas.microsoft.com/office/word/2012/wordml" xmlns:wpg="http://schemas.microsoft.com/office/word/2010/wordprocessingGroup" xmlns:wpi="http://schemas.microsoft.com/office/word/2010/wordprocessingInk" xmlns:wne="http://schemas.microsoft.com/office/word/2006/wordml" xmlns:wps="http://schemas.microsoft.com/office/word/2010/wordprocessingShape" mc:Ignorable="w14 w15 wp14">
   <w:endnote w:type="separator" w:id="-1">
     <w:p>
       <w:pPr>
@@ -740,7 +700,17 @@
 </file>
 
 <file path=word/footer1.xml><?xml version="1.0" encoding="utf-8"?>
-<w:ftr xmlns:wpc="http://schemas.microsoft.com/office/word/2010/wordprocessingCanvas" xmlns:cx="http://schemas.microsoft.com/office/drawing/2014/chartex" xmlns:cx1="http://schemas.microsoft.com/office/drawing/2015/9/8/chartex" xmlns:cx2="http://schemas.microsoft.com/office/drawing/2015/10/21/chartex" xmlns:cx3="http://schemas.microsoft.com/office/drawing/2016/5/9/chartex" xmlns:cx4="http://schemas.microsoft.com/office/drawing/2016/5/10/chartex" xmlns:cx5="http://schemas.microsoft.com/office/drawing/2016/5/11/chartex" xmlns:cx6="http://schemas.microsoft.com/office/drawing/2016/5/12/chartex" xmlns:cx7="http://schemas.microsoft.com/office/drawing/2016/5/13/chartex" xmlns:cx8="http://schemas.microsoft.com/office/drawing/2016/5/14/chartex" xmlns:mc="http://schemas.openxmlformats.org/markup-compatibility/2006" xmlns:aink="http://schemas.microsoft.com/office/drawing/2016/ink" xmlns:am3d="http://schemas.microsoft.com/office/drawing/2017/model3d" xmlns:o="urn:schemas-microsoft-com:office:office" xmlns:r="http://schemas.openxmlformats.org/officeDocument/2006/relationships" xmlns:m="http://schemas.openxmlformats.org/officeDocument/2006/math" xmlns:v="urn:schemas-microsoft-com:vml" xmlns:wp14="http://schemas.microsoft.com/office/word/2010/wordprocessingDrawing" xmlns:wp="http://schemas.openxmlformats.org/drawingml/2006/wordprocessingDrawing" xmlns:w10="urn:schemas-microsoft-com:office:word" xmlns:w="http://schemas.openxmlformats.org/wordprocessingml/2006/main" xmlns:w14="http://schemas.microsoft.com/office/word/2010/wordml" xmlns:w15="http://schemas.microsoft.com/office/word/2012/wordml" xmlns:w16cid="http://schemas.microsoft.com/office/word/2016/wordml/cid" xmlns:w16se="http://schemas.microsoft.com/office/word/2015/wordml/symex" xmlns:wpg="http://schemas.microsoft.com/office/word/2010/wordprocessingGroup" xmlns:wpi="http://schemas.microsoft.com/office/word/2010/wordprocessingInk" xmlns:wne="http://schemas.microsoft.com/office/word/2006/wordml" xmlns:wps="http://schemas.microsoft.com/office/word/2010/wordprocessingShape" mc:Ignorable="w14 w15 w16se w16cid wp14">
+<w:ftr xmlns:wpc="http://schemas.microsoft.com/office/word/2010/wordprocessingCanvas" xmlns:mc="http://schemas.openxmlformats.org/markup-compatibility/2006" xmlns:o="urn:schemas-microsoft-com:office:office" xmlns:r="http://schemas.openxmlformats.org/officeDocument/2006/relationships" xmlns:m="http://schemas.openxmlformats.org/officeDocument/2006/math" xmlns:v="urn:schemas-microsoft-com:vml" xmlns:wp14="http://schemas.microsoft.com/office/word/2010/wordprocessingDrawing" xmlns:wp="http://schemas.openxmlformats.org/drawingml/2006/wordprocessingDrawing" xmlns:w10="urn:schemas-microsoft-com:office:word" xmlns:w="http://schemas.openxmlformats.org/wordprocessingml/2006/main" xmlns:w14="http://schemas.microsoft.com/office/word/2010/wordml" xmlns:w15="http://schemas.microsoft.com/office/word/2012/wordml" xmlns:wpg="http://schemas.microsoft.com/office/word/2010/wordprocessingGroup" xmlns:wpi="http://schemas.microsoft.com/office/word/2010/wordprocessingInk" xmlns:wne="http://schemas.microsoft.com/office/word/2006/wordml" xmlns:wps="http://schemas.microsoft.com/office/word/2010/wordprocessingShape" mc:Ignorable="w14 w15 wp14">
+  <w:p>
+    <w:pPr>
+      <w:pStyle w:val="Fuzeile"/>
+    </w:pPr>
+  </w:p>
+</w:ftr>
+</file>
+
+<file path=word/footer2.xml><?xml version="1.0" encoding="utf-8"?>
+<w:ftr xmlns:wpc="http://schemas.microsoft.com/office/word/2010/wordprocessingCanvas" xmlns:mc="http://schemas.openxmlformats.org/markup-compatibility/2006" xmlns:o="urn:schemas-microsoft-com:office:office" xmlns:r="http://schemas.openxmlformats.org/officeDocument/2006/relationships" xmlns:m="http://schemas.openxmlformats.org/officeDocument/2006/math" xmlns:v="urn:schemas-microsoft-com:vml" xmlns:wp14="http://schemas.microsoft.com/office/word/2010/wordprocessingDrawing" xmlns:wp="http://schemas.openxmlformats.org/drawingml/2006/wordprocessingDrawing" xmlns:w10="urn:schemas-microsoft-com:office:word" xmlns:w="http://schemas.openxmlformats.org/wordprocessingml/2006/main" xmlns:w14="http://schemas.microsoft.com/office/word/2010/wordml" xmlns:w15="http://schemas.microsoft.com/office/word/2012/wordml" xmlns:wpg="http://schemas.microsoft.com/office/word/2010/wordprocessingGroup" xmlns:wpi="http://schemas.microsoft.com/office/word/2010/wordprocessingInk" xmlns:wne="http://schemas.microsoft.com/office/word/2006/wordml" xmlns:wps="http://schemas.microsoft.com/office/word/2010/wordprocessingShape" mc:Ignorable="w14 w15 wp14">
   <w:tbl>
     <w:tblPr>
       <w:tblStyle w:val="Tabellenraster"/>
@@ -787,19 +757,8 @@
               <w:sz w:val="14"/>
               <w:szCs w:val="16"/>
             </w:rPr>
-            <w:t xml:space="preserve">Test </w:t>
+            <w:t>Test line</w:t>
           </w:r>
-          <w:proofErr w:type="spellStart"/>
-          <w:r>
-            <w:rPr>
-              <w:rFonts w:ascii="Akzidenz-Grotesk Std Light" w:hAnsi="Akzidenz-Grotesk Std Light" w:cs="Arial"/>
-              <w:color w:val="4D4D4D"/>
-              <w:sz w:val="14"/>
-              <w:szCs w:val="16"/>
-            </w:rPr>
-            <w:t>line</w:t>
-          </w:r>
-          <w:proofErr w:type="spellEnd"/>
         </w:p>
       </w:tc>
       <w:tc>
@@ -826,12 +785,92 @@
   <w:p>
     <w:pPr>
       <w:pStyle w:val="Fuzeile"/>
+      <w:jc w:val="right"/>
+    </w:pPr>
+    <w:r>
+      <w:t xml:space="preserve">Page </w:t>
+    </w:r>
+    <w:sdt>
+      <w:sdtPr>
+        <w:id w:val="-621766011"/>
+        <w:docPartObj>
+          <w:docPartGallery w:val="Page Numbers (Bottom of Page)"/>
+          <w:docPartUnique/>
+        </w:docPartObj>
+      </w:sdtPr>
+      <w:sdtContent>
+        <w:r>
+          <w:fldChar w:fldCharType="begin"/>
+        </w:r>
+        <w:r>
+          <w:instrText>PAGE   \* MERGEFORMAT</w:instrText>
+        </w:r>
+        <w:r>
+          <w:fldChar w:fldCharType="separate"/>
+        </w:r>
+        <w:r>
+          <w:rPr>
+            <w:noProof/>
+          </w:rPr>
+          <w:t>2</w:t>
+        </w:r>
+        <w:r>
+          <w:fldChar w:fldCharType="end"/>
+        </w:r>
+        <w:r>
+          <w:t>/</w:t>
+        </w:r>
+        <w:r>
+          <w:rPr>
+            <w:noProof/>
+          </w:rPr>
+          <w:fldChar w:fldCharType="begin"/>
+        </w:r>
+        <w:r>
+          <w:rPr>
+            <w:noProof/>
+          </w:rPr>
+          <w:instrText xml:space="preserve"> NUMPAGES   \* MERGEFORMAT </w:instrText>
+        </w:r>
+        <w:r>
+          <w:rPr>
+            <w:noProof/>
+          </w:rPr>
+          <w:fldChar w:fldCharType="separate"/>
+        </w:r>
+        <w:r>
+          <w:rPr>
+            <w:noProof/>
+          </w:rPr>
+          <w:t>3</w:t>
+        </w:r>
+        <w:r>
+          <w:rPr>
+            <w:noProof/>
+          </w:rPr>
+          <w:fldChar w:fldCharType="end"/>
+        </w:r>
+      </w:sdtContent>
+    </w:sdt>
+  </w:p>
+  <w:p>
+    <w:pPr>
+      <w:pStyle w:val="Fuzeile"/>
       <w:rPr>
         <w:rFonts w:ascii="Akzidenz-Grotesk Std Light" w:hAnsi="Akzidenz-Grotesk Std Light"/>
         <w:sz w:val="6"/>
         <w:szCs w:val="6"/>
       </w:rPr>
     </w:pPr>
+    <w:r>
+      <w:rPr>
+        <w:noProof/>
+        <w:lang w:eastAsia="de-DE"/>
+      </w:rPr>
+      <w:t xml:space="preserve"> </w:t>
+    </w:r>
+    <w:bookmarkStart w:id="3" w:name="_GoBack"/>
+    <w:bookmarkEnd w:id="3"/>
     <w:r>
       <w:rPr>
         <w:noProof/>
@@ -904,150 +943,80 @@
 </w:ftr>
 </file>
 
-<file path=word/footer2.xml><?xml version="1.0" encoding="utf-8"?>
-<w:ftr xmlns:wpc="http://schemas.microsoft.com/office/word/2010/wordprocessingCanvas" xmlns:cx="http://schemas.microsoft.com/office/drawing/2014/chartex" xmlns:cx1="http://schemas.microsoft.com/office/drawing/2015/9/8/chartex" xmlns:cx2="http://schemas.microsoft.com/office/drawing/2015/10/21/chartex" xmlns:cx3="http://schemas.microsoft.com/office/drawing/2016/5/9/chartex" xmlns:cx4="http://schemas.microsoft.com/office/drawing/2016/5/10/chartex" xmlns:cx5="http://schemas.microsoft.com/office/drawing/2016/5/11/chartex" xmlns:cx6="http://schemas.microsoft.com/office/drawing/2016/5/12/chartex" xmlns:cx7="http://schemas.microsoft.com/office/drawing/2016/5/13/chartex" xmlns:cx8="http://schemas.microsoft.com/office/drawing/2016/5/14/chartex" xmlns:mc="http://schemas.openxmlformats.org/markup-compatibility/2006" xmlns:aink="http://schemas.microsoft.com/office/drawing/2016/ink" xmlns:am3d="http://schemas.microsoft.com/office/drawing/2017/model3d" xmlns:o="urn:schemas-microsoft-com:office:office" xmlns:r="http://schemas.openxmlformats.org/officeDocument/2006/relationships" xmlns:m="http://schemas.openxmlformats.org/officeDocument/2006/math" xmlns:v="urn:schemas-microsoft-com:vml" xmlns:wp14="http://schemas.microsoft.com/office/word/2010/wordprocessingDrawing" xmlns:wp="http://schemas.openxmlformats.org/drawingml/2006/wordprocessingDrawing" xmlns:w10="urn:schemas-microsoft-com:office:word" xmlns:w="http://schemas.openxmlformats.org/wordprocessingml/2006/main" xmlns:w14="http://schemas.microsoft.com/office/word/2010/wordml" xmlns:w15="http://schemas.microsoft.com/office/word/2012/wordml" xmlns:w16cid="http://schemas.microsoft.com/office/word/2016/wordml/cid" xmlns:w16se="http://schemas.microsoft.com/office/word/2015/wordml/symex" xmlns:wpg="http://schemas.microsoft.com/office/word/2010/wordprocessingGroup" xmlns:wpi="http://schemas.microsoft.com/office/word/2010/wordprocessingInk" xmlns:wne="http://schemas.microsoft.com/office/word/2006/wordml" xmlns:wps="http://schemas.microsoft.com/office/word/2010/wordprocessingShape" mc:Ignorable="w14 w15 w16se w16cid wp14">
-  <w:tbl>
-    <w:tblPr>
-      <w:tblStyle w:val="Tabellenraster"/>
-      <w:tblW w:w="4574" w:type="pct"/>
-      <w:tblBorders>
-        <w:top w:val="none" w:sz="0" w:space="0" w:color="auto"/>
-        <w:left w:val="none" w:sz="0" w:space="0" w:color="auto"/>
-        <w:bottom w:val="none" w:sz="0" w:space="0" w:color="auto"/>
-        <w:right w:val="none" w:sz="0" w:space="0" w:color="auto"/>
-        <w:insideH w:val="none" w:sz="0" w:space="0" w:color="auto"/>
-        <w:insideV w:val="none" w:sz="0" w:space="0" w:color="auto"/>
-      </w:tblBorders>
-      <w:tblLook w:val="04A0" w:firstRow="1" w:lastRow="0" w:firstColumn="1" w:lastColumn="0" w:noHBand="0" w:noVBand="1"/>
-    </w:tblPr>
-    <w:tblGrid>
-      <w:gridCol w:w="2883"/>
-      <w:gridCol w:w="241"/>
-      <w:gridCol w:w="2903"/>
-      <w:gridCol w:w="241"/>
-      <w:gridCol w:w="2648"/>
-    </w:tblGrid>
-    <w:tr>
-      <w:trPr>
-        <w:trHeight w:val="17"/>
-      </w:trPr>
-      <w:tc>
-        <w:tcPr>
-          <w:tcW w:w="1617" w:type="pct"/>
-          <w:vAlign w:val="center"/>
-        </w:tcPr>
-        <w:p>
-          <w:pPr>
-            <w:pStyle w:val="Angaben"/>
-            <w:spacing w:before="240" w:line="240" w:lineRule="auto"/>
-            <w:jc w:val="left"/>
-            <w:rPr>
-              <w:rFonts w:ascii="Akzidenz-Grotesk Std Light" w:hAnsi="Akzidenz-Grotesk Std Light" w:cs="Arial"/>
-              <w:color w:val="4D4D4D"/>
-              <w:sz w:val="14"/>
-              <w:szCs w:val="16"/>
-            </w:rPr>
-          </w:pPr>
-        </w:p>
-      </w:tc>
-      <w:tc>
-        <w:tcPr>
-          <w:tcW w:w="135" w:type="pct"/>
-          <w:vAlign w:val="center"/>
-        </w:tcPr>
-        <w:p>
-          <w:pPr>
-            <w:pStyle w:val="Angaben"/>
-            <w:spacing w:before="240" w:line="240" w:lineRule="auto"/>
-            <w:jc w:val="left"/>
-            <w:rPr>
-              <w:rFonts w:ascii="Akzidenz-Grotesk Std Light" w:hAnsi="Akzidenz-Grotesk Std Light" w:cs="Arial"/>
-              <w:color w:val="4D4D4D"/>
-              <w:sz w:val="14"/>
-              <w:szCs w:val="16"/>
-            </w:rPr>
-          </w:pPr>
-        </w:p>
-      </w:tc>
-      <w:tc>
-        <w:tcPr>
-          <w:tcW w:w="1628" w:type="pct"/>
-          <w:vAlign w:val="center"/>
-        </w:tcPr>
-        <w:p>
-          <w:pPr>
-            <w:pStyle w:val="Angaben"/>
-            <w:spacing w:before="240" w:line="240" w:lineRule="auto"/>
-            <w:jc w:val="left"/>
-            <w:rPr>
-              <w:rFonts w:ascii="Akzidenz-Grotesk Std Light" w:hAnsi="Akzidenz-Grotesk Std Light" w:cs="Arial"/>
-              <w:color w:val="4D4D4D"/>
-              <w:sz w:val="14"/>
-              <w:szCs w:val="16"/>
-            </w:rPr>
-          </w:pPr>
-          <w:r>
-            <w:rPr>
-              <w:rFonts w:ascii="Akzidenz-Grotesk Std Light" w:hAnsi="Akzidenz-Grotesk Std Light" w:cs="Arial"/>
-              <w:color w:val="4D4D4D"/>
-              <w:sz w:val="14"/>
-              <w:szCs w:val="16"/>
-            </w:rPr>
-            <w:t xml:space="preserve">Foot </w:t>
-          </w:r>
-          <w:proofErr w:type="spellStart"/>
-          <w:r>
-            <w:rPr>
-              <w:rFonts w:ascii="Akzidenz-Grotesk Std Light" w:hAnsi="Akzidenz-Grotesk Std Light" w:cs="Arial"/>
-              <w:color w:val="4D4D4D"/>
-              <w:sz w:val="14"/>
-              <w:szCs w:val="16"/>
-            </w:rPr>
-            <w:t>note</w:t>
-          </w:r>
-          <w:proofErr w:type="spellEnd"/>
-        </w:p>
-      </w:tc>
-      <w:tc>
-        <w:tcPr>
-          <w:tcW w:w="135" w:type="pct"/>
-          <w:vAlign w:val="center"/>
-        </w:tcPr>
-        <w:p>
-          <w:pPr>
-            <w:pStyle w:val="Angaben"/>
-            <w:spacing w:before="240" w:line="240" w:lineRule="auto"/>
-            <w:jc w:val="left"/>
-            <w:rPr>
-              <w:rFonts w:ascii="Akzidenz-Grotesk Std Light" w:hAnsi="Akzidenz-Grotesk Std Light" w:cs="Arial"/>
-              <w:color w:val="4D4D4D"/>
-              <w:sz w:val="14"/>
-              <w:szCs w:val="16"/>
-            </w:rPr>
-          </w:pPr>
-        </w:p>
-      </w:tc>
-      <w:tc>
-        <w:tcPr>
-          <w:tcW w:w="1485" w:type="pct"/>
-          <w:vAlign w:val="center"/>
-        </w:tcPr>
-        <w:p>
-          <w:pPr>
-            <w:pStyle w:val="Angaben"/>
-            <w:spacing w:before="240" w:line="240" w:lineRule="auto"/>
-            <w:jc w:val="left"/>
-            <w:rPr>
-              <w:rFonts w:ascii="Akzidenz-Grotesk Std Light" w:hAnsi="Akzidenz-Grotesk Std Light" w:cs="Arial"/>
-              <w:color w:val="4D4D4D"/>
-              <w:sz w:val="14"/>
-              <w:szCs w:val="16"/>
-            </w:rPr>
-          </w:pPr>
-        </w:p>
-      </w:tc>
-    </w:tr>
-  </w:tbl>
+<file path=word/footer3.xml><?xml version="1.0" encoding="utf-8"?>
+<w:ftr xmlns:wpc="http://schemas.microsoft.com/office/word/2010/wordprocessingCanvas" xmlns:mc="http://schemas.openxmlformats.org/markup-compatibility/2006" xmlns:o="urn:schemas-microsoft-com:office:office" xmlns:r="http://schemas.openxmlformats.org/officeDocument/2006/relationships" xmlns:m="http://schemas.openxmlformats.org/officeDocument/2006/math" xmlns:v="urn:schemas-microsoft-com:vml" xmlns:wp14="http://schemas.microsoft.com/office/word/2010/wordprocessingDrawing" xmlns:wp="http://schemas.openxmlformats.org/drawingml/2006/wordprocessingDrawing" xmlns:w10="urn:schemas-microsoft-com:office:word" xmlns:w="http://schemas.openxmlformats.org/wordprocessingml/2006/main" xmlns:w14="http://schemas.microsoft.com/office/word/2010/wordml" xmlns:w15="http://schemas.microsoft.com/office/word/2012/wordml" xmlns:wpg="http://schemas.microsoft.com/office/word/2010/wordprocessingGroup" xmlns:wpi="http://schemas.microsoft.com/office/word/2010/wordprocessingInk" xmlns:wne="http://schemas.microsoft.com/office/word/2006/wordml" xmlns:wps="http://schemas.microsoft.com/office/word/2010/wordprocessingShape" mc:Ignorable="w14 w15 wp14">
+  <w:p>
+    <w:pPr>
+      <w:pStyle w:val="Fuzeile"/>
+      <w:jc w:val="right"/>
+    </w:pPr>
+    <w:r>
+      <w:t xml:space="preserve">Page </w:t>
+    </w:r>
+    <w:sdt>
+      <w:sdtPr>
+        <w:id w:val="-1440525455"/>
+        <w:docPartObj>
+          <w:docPartGallery w:val="Page Numbers (Bottom of Page)"/>
+          <w:docPartUnique/>
+        </w:docPartObj>
+      </w:sdtPr>
+      <w:sdtEndPr/>
+      <w:sdtContent>
+        <w:r>
+          <w:fldChar w:fldCharType="begin"/>
+        </w:r>
+        <w:r>
+          <w:instrText>PAGE   \* MERGEFORMAT</w:instrText>
+        </w:r>
+        <w:r>
+          <w:fldChar w:fldCharType="separate"/>
+        </w:r>
+        <w:r>
+          <w:rPr>
+            <w:noProof/>
+          </w:rPr>
+          <w:t>1</w:t>
+        </w:r>
+        <w:r>
+          <w:fldChar w:fldCharType="end"/>
+        </w:r>
+        <w:r>
+          <w:t>/</w:t>
+        </w:r>
+        <w:r>
+          <w:rPr>
+            <w:noProof/>
+          </w:rPr>
+          <w:fldChar w:fldCharType="begin"/>
+        </w:r>
+        <w:r>
+          <w:rPr>
+            <w:noProof/>
+          </w:rPr>
+          <w:instrText xml:space="preserve"> NUMPAGES   \* MERGEFORMAT </w:instrText>
+        </w:r>
+        <w:r>
+          <w:rPr>
+            <w:noProof/>
+          </w:rPr>
+          <w:fldChar w:fldCharType="separate"/>
+        </w:r>
+        <w:r>
+          <w:rPr>
+            <w:noProof/>
+          </w:rPr>
+          <w:t>3</w:t>
+        </w:r>
+        <w:r>
+          <w:rPr>
+            <w:noProof/>
+          </w:rPr>
+          <w:fldChar w:fldCharType="end"/>
+        </w:r>
+      </w:sdtContent>
+    </w:sdt>
+  </w:p>
   <w:p>
     <w:pPr>
       <w:pStyle w:val="Fuzeile"/>
@@ -1062,7 +1031,7 @@
 </file>
 
 <file path=word/footnotes.xml><?xml version="1.0" encoding="utf-8"?>
-<w:footnotes xmlns:wpc="http://schemas.microsoft.com/office/word/2010/wordprocessingCanvas" xmlns:cx="http://schemas.microsoft.com/office/drawing/2014/chartex" xmlns:cx1="http://schemas.microsoft.com/office/drawing/2015/9/8/chartex" xmlns:cx2="http://schemas.microsoft.com/office/drawing/2015/10/21/chartex" xmlns:cx3="http://schemas.microsoft.com/office/drawing/2016/5/9/chartex" xmlns:cx4="http://schemas.microsoft.com/office/drawing/2016/5/10/chartex" xmlns:cx5="http://schemas.microsoft.com/office/drawing/2016/5/11/chartex" xmlns:cx6="http://schemas.microsoft.com/office/drawing/2016/5/12/chartex" xmlns:cx7="http://schemas.microsoft.com/office/drawing/2016/5/13/chartex" xmlns:cx8="http://schemas.microsoft.com/office/drawing/2016/5/14/chartex" xmlns:mc="http://schemas.openxmlformats.org/markup-compatibility/2006" xmlns:aink="http://schemas.microsoft.com/office/drawing/2016/ink" xmlns:am3d="http://schemas.microsoft.com/office/drawing/2017/model3d" xmlns:o="urn:schemas-microsoft-com:office:office" xmlns:r="http://schemas.openxmlformats.org/officeDocument/2006/relationships" xmlns:m="http://schemas.openxmlformats.org/officeDocument/2006/math" xmlns:v="urn:schemas-microsoft-com:vml" xmlns:wp14="http://schemas.microsoft.com/office/word/2010/wordprocessingDrawing" xmlns:wp="http://schemas.openxmlformats.org/drawingml/2006/wordprocessingDrawing" xmlns:w10="urn:schemas-microsoft-com:office:word" xmlns:w="http://schemas.openxmlformats.org/wordprocessingml/2006/main" xmlns:w14="http://schemas.microsoft.com/office/word/2010/wordml" xmlns:w15="http://schemas.microsoft.com/office/word/2012/wordml" xmlns:w16cid="http://schemas.microsoft.com/office/word/2016/wordml/cid" xmlns:w16se="http://schemas.microsoft.com/office/word/2015/wordml/symex" xmlns:wpg="http://schemas.microsoft.com/office/word/2010/wordprocessingGroup" xmlns:wpi="http://schemas.microsoft.com/office/word/2010/wordprocessingInk" xmlns:wne="http://schemas.microsoft.com/office/word/2006/wordml" xmlns:wps="http://schemas.microsoft.com/office/word/2010/wordprocessingShape" mc:Ignorable="w14 w15 w16se w16cid wp14">
+<w:footnotes xmlns:wpc="http://schemas.microsoft.com/office/word/2010/wordprocessingCanvas" xmlns:mc="http://schemas.openxmlformats.org/markup-compatibility/2006" xmlns:o="urn:schemas-microsoft-com:office:office" xmlns:r="http://schemas.openxmlformats.org/officeDocument/2006/relationships" xmlns:m="http://schemas.openxmlformats.org/officeDocument/2006/math" xmlns:v="urn:schemas-microsoft-com:vml" xmlns:wp14="http://schemas.microsoft.com/office/word/2010/wordprocessingDrawing" xmlns:wp="http://schemas.openxmlformats.org/drawingml/2006/wordprocessingDrawing" xmlns:w10="urn:schemas-microsoft-com:office:word" xmlns:w="http://schemas.openxmlformats.org/wordprocessingml/2006/main" xmlns:w14="http://schemas.microsoft.com/office/word/2010/wordml" xmlns:w15="http://schemas.microsoft.com/office/word/2012/wordml" xmlns:wpg="http://schemas.microsoft.com/office/word/2010/wordprocessingGroup" xmlns:wpi="http://schemas.microsoft.com/office/word/2010/wordprocessingInk" xmlns:wne="http://schemas.microsoft.com/office/word/2006/wordml" xmlns:wps="http://schemas.microsoft.com/office/word/2010/wordprocessingShape" mc:Ignorable="w14 w15 wp14">
   <w:footnote w:type="separator" w:id="-1">
     <w:p>
       <w:pPr>
@@ -1093,8 +1062,38 @@
 </w:footnotes>
 </file>
 
+<file path=word/header1.xml><?xml version="1.0" encoding="utf-8"?>
+<w:hdr xmlns:wpc="http://schemas.microsoft.com/office/word/2010/wordprocessingCanvas" xmlns:mc="http://schemas.openxmlformats.org/markup-compatibility/2006" xmlns:o="urn:schemas-microsoft-com:office:office" xmlns:r="http://schemas.openxmlformats.org/officeDocument/2006/relationships" xmlns:m="http://schemas.openxmlformats.org/officeDocument/2006/math" xmlns:v="urn:schemas-microsoft-com:vml" xmlns:wp14="http://schemas.microsoft.com/office/word/2010/wordprocessingDrawing" xmlns:wp="http://schemas.openxmlformats.org/drawingml/2006/wordprocessingDrawing" xmlns:w10="urn:schemas-microsoft-com:office:word" xmlns:w="http://schemas.openxmlformats.org/wordprocessingml/2006/main" xmlns:w14="http://schemas.microsoft.com/office/word/2010/wordml" xmlns:w15="http://schemas.microsoft.com/office/word/2012/wordml" xmlns:wpg="http://schemas.microsoft.com/office/word/2010/wordprocessingGroup" xmlns:wpi="http://schemas.microsoft.com/office/word/2010/wordprocessingInk" xmlns:wne="http://schemas.microsoft.com/office/word/2006/wordml" xmlns:wps="http://schemas.microsoft.com/office/word/2010/wordprocessingShape" mc:Ignorable="w14 w15 wp14">
+  <w:p>
+    <w:pPr>
+      <w:pStyle w:val="Kopfzeile"/>
+    </w:pPr>
+  </w:p>
+</w:hdr>
+</file>
+
+<file path=word/header2.xml><?xml version="1.0" encoding="utf-8"?>
+<w:hdr xmlns:wpc="http://schemas.microsoft.com/office/word/2010/wordprocessingCanvas" xmlns:mc="http://schemas.openxmlformats.org/markup-compatibility/2006" xmlns:o="urn:schemas-microsoft-com:office:office" xmlns:r="http://schemas.openxmlformats.org/officeDocument/2006/relationships" xmlns:m="http://schemas.openxmlformats.org/officeDocument/2006/math" xmlns:v="urn:schemas-microsoft-com:vml" xmlns:wp14="http://schemas.microsoft.com/office/word/2010/wordprocessingDrawing" xmlns:wp="http://schemas.openxmlformats.org/drawingml/2006/wordprocessingDrawing" xmlns:w10="urn:schemas-microsoft-com:office:word" xmlns:w="http://schemas.openxmlformats.org/wordprocessingml/2006/main" xmlns:w14="http://schemas.microsoft.com/office/word/2010/wordml" xmlns:w15="http://schemas.microsoft.com/office/word/2012/wordml" xmlns:wpg="http://schemas.microsoft.com/office/word/2010/wordprocessingGroup" xmlns:wpi="http://schemas.microsoft.com/office/word/2010/wordprocessingInk" xmlns:wne="http://schemas.microsoft.com/office/word/2006/wordml" xmlns:wps="http://schemas.microsoft.com/office/word/2010/wordprocessingShape" mc:Ignorable="w14 w15 wp14">
+  <w:p>
+    <w:pPr>
+      <w:pStyle w:val="Kopfzeile"/>
+    </w:pPr>
+  </w:p>
+</w:hdr>
+</file>
+
+<file path=word/header3.xml><?xml version="1.0" encoding="utf-8"?>
+<w:hdr xmlns:wpc="http://schemas.microsoft.com/office/word/2010/wordprocessingCanvas" xmlns:mc="http://schemas.openxmlformats.org/markup-compatibility/2006" xmlns:o="urn:schemas-microsoft-com:office:office" xmlns:r="http://schemas.openxmlformats.org/officeDocument/2006/relationships" xmlns:m="http://schemas.openxmlformats.org/officeDocument/2006/math" xmlns:v="urn:schemas-microsoft-com:vml" xmlns:wp14="http://schemas.microsoft.com/office/word/2010/wordprocessingDrawing" xmlns:wp="http://schemas.openxmlformats.org/drawingml/2006/wordprocessingDrawing" xmlns:w10="urn:schemas-microsoft-com:office:word" xmlns:w="http://schemas.openxmlformats.org/wordprocessingml/2006/main" xmlns:w14="http://schemas.microsoft.com/office/word/2010/wordml" xmlns:w15="http://schemas.microsoft.com/office/word/2012/wordml" xmlns:wpg="http://schemas.microsoft.com/office/word/2010/wordprocessingGroup" xmlns:wpi="http://schemas.microsoft.com/office/word/2010/wordprocessingInk" xmlns:wne="http://schemas.microsoft.com/office/word/2006/wordml" xmlns:wps="http://schemas.microsoft.com/office/word/2010/wordprocessingShape" mc:Ignorable="w14 w15 wp14">
+  <w:p>
+    <w:pPr>
+      <w:pStyle w:val="Kopfzeile"/>
+    </w:pPr>
+  </w:p>
+</w:hdr>
+</file>
+
 <file path=word/styles.xml><?xml version="1.0" encoding="utf-8"?>
-<w:styles xmlns:mc="http://schemas.openxmlformats.org/markup-compatibility/2006" xmlns:r="http://schemas.openxmlformats.org/officeDocument/2006/relationships" xmlns:w="http://schemas.openxmlformats.org/wordprocessingml/2006/main" xmlns:w14="http://schemas.microsoft.com/office/word/2010/wordml" xmlns:w15="http://schemas.microsoft.com/office/word/2012/wordml" xmlns:w16cid="http://schemas.microsoft.com/office/word/2016/wordml/cid" xmlns:w16se="http://schemas.microsoft.com/office/word/2015/wordml/symex" mc:Ignorable="w14 w15 w16se w16cid">
+<w:styles xmlns:mc="http://schemas.openxmlformats.org/markup-compatibility/2006" xmlns:r="http://schemas.openxmlformats.org/officeDocument/2006/relationships" xmlns:w="http://schemas.openxmlformats.org/wordprocessingml/2006/main" xmlns:w14="http://schemas.microsoft.com/office/word/2010/wordml" xmlns:w15="http://schemas.microsoft.com/office/word/2012/wordml" mc:Ignorable="w14 w15">
   <w:docDefaults>
     <w:rPrDefault>
       <w:rPr>
@@ -1110,7 +1109,7 @@
       </w:pPr>
     </w:pPrDefault>
   </w:docDefaults>
-  <w:latentStyles w:defLockedState="0" w:defUIPriority="99" w:defSemiHidden="0" w:defUnhideWhenUsed="0" w:defQFormat="0" w:count="376">
+  <w:latentStyles w:defLockedState="0" w:defUIPriority="99" w:defSemiHidden="0" w:defUnhideWhenUsed="0" w:defQFormat="0" w:count="371">
     <w:lsdException w:name="Normal" w:uiPriority="0"/>
     <w:lsdException w:name="heading 1" w:uiPriority="9"/>
     <w:lsdException w:name="heading 2" w:semiHidden="1" w:uiPriority="9" w:unhideWhenUsed="1"/>
@@ -1482,11 +1481,6 @@
     <w:lsdException w:name="List Table 5 Dark Accent 6" w:uiPriority="50"/>
     <w:lsdException w:name="List Table 6 Colorful Accent 6" w:uiPriority="51"/>
     <w:lsdException w:name="List Table 7 Colorful Accent 6" w:uiPriority="52"/>
-    <w:lsdException w:name="Mention" w:semiHidden="1" w:unhideWhenUsed="1"/>
-    <w:lsdException w:name="Smart Hyperlink" w:semiHidden="1" w:unhideWhenUsed="1"/>
-    <w:lsdException w:name="Hashtag" w:semiHidden="1" w:unhideWhenUsed="1"/>
-    <w:lsdException w:name="Unresolved Mention" w:semiHidden="1" w:unhideWhenUsed="1"/>
-    <w:lsdException w:name="Smart Link" w:semiHidden="1" w:unhideWhenUsed="1"/>
   </w:latentStyles>
   <w:style w:type="paragraph" w:default="1" w:styleId="Standard">
     <w:name w:val="Normal"/>
@@ -2954,7 +2948,7 @@
 </file>
 
 <file path=customXml/itemProps4.xml><?xml version="1.0" encoding="utf-8"?>
-<ds:datastoreItem xmlns:ds="http://schemas.openxmlformats.org/officeDocument/2006/customXml" ds:itemID="{D0930648-8B3B-45DE-97E6-A1D0F74700CC}">
+<ds:datastoreItem xmlns:ds="http://schemas.openxmlformats.org/officeDocument/2006/customXml" ds:itemID="{C8B868F4-14DD-45B1-B370-15835AB3C0A1}">
   <ds:schemaRefs>
     <ds:schemaRef ds:uri="http://schemas.openxmlformats.org/officeDocument/2006/bibliography"/>
   </ds:schemaRefs>

</xml_diff>